<commit_message>
react state,life cycle,one way data flow,callback into setState
</commit_message>
<xml_diff>
--- a/7.State_LifeCycle_in_classComponent/Note.docx
+++ b/7.State_LifeCycle_in_classComponent/Note.docx
@@ -1398,7 +1398,20 @@
     <w:p/>
     <w:p>
       <w:r>
-        <w:t xml:space="preserve">we have a method set state to change the value of the state. </w:t>
+        <w:t xml:space="preserve">we have a method </w:t>
+      </w:r>
+      <w:r>
+        <w:rPr>
+          <w:b/>
+          <w:bCs/>
+        </w:rPr>
+        <w:t>set state</w:t>
+      </w:r>
+      <w:r>
+        <w:t xml:space="preserve"> in class component</w:t>
+      </w:r>
+      <w:r>
+        <w:t xml:space="preserve"> to change the value of the state. </w:t>
       </w:r>
       <w:r>
         <w:t xml:space="preserve">When state value is changed by the </w:t>
@@ -1410,6 +1423,2019 @@
       <w:proofErr w:type="spellEnd"/>
       <w:r>
         <w:t xml:space="preserve"> method the UI data will be changed and re render. </w:t>
+      </w:r>
+    </w:p>
+    <w:p>
+      <w:proofErr w:type="spellStart"/>
+      <w:r>
+        <w:rPr>
+          <w:b/>
+          <w:bCs/>
+        </w:rPr>
+        <w:t>setState</w:t>
+      </w:r>
+      <w:proofErr w:type="spellEnd"/>
+      <w:r>
+        <w:t xml:space="preserve"> is another method of </w:t>
+      </w:r>
+      <w:proofErr w:type="spellStart"/>
+      <w:r>
+        <w:rPr>
+          <w:b/>
+          <w:bCs/>
+        </w:rPr>
+        <w:t>React.Component</w:t>
+      </w:r>
+      <w:proofErr w:type="spellEnd"/>
+      <w:r>
+        <w:rPr>
+          <w:b/>
+          <w:bCs/>
+        </w:rPr>
+        <w:t xml:space="preserve"> </w:t>
+      </w:r>
+    </w:p>
+    <w:p>
+      <w:r>
+        <w:t xml:space="preserve">when UI is showed into browser then </w:t>
+      </w:r>
+      <w:proofErr w:type="spellStart"/>
+      <w:proofErr w:type="gramStart"/>
+      <w:r>
+        <w:rPr>
+          <w:b/>
+          <w:bCs/>
+        </w:rPr>
+        <w:t>componentDidMount</w:t>
+      </w:r>
+      <w:proofErr w:type="spellEnd"/>
+      <w:r>
+        <w:rPr>
+          <w:b/>
+          <w:bCs/>
+        </w:rPr>
+        <w:t>(</w:t>
+      </w:r>
+      <w:proofErr w:type="gramEnd"/>
+      <w:r>
+        <w:rPr>
+          <w:b/>
+          <w:bCs/>
+        </w:rPr>
+        <w:t xml:space="preserve">) </w:t>
+      </w:r>
+      <w:r>
+        <w:t>method will be called.</w:t>
+      </w:r>
+      <w:r>
+        <w:t xml:space="preserve"> Mainly when react compare the virtual </w:t>
+      </w:r>
+      <w:proofErr w:type="spellStart"/>
+      <w:r>
+        <w:t>dom</w:t>
+      </w:r>
+      <w:proofErr w:type="spellEnd"/>
+      <w:r>
+        <w:t xml:space="preserve"> and show the updated data into screen then </w:t>
+      </w:r>
+      <w:proofErr w:type="spellStart"/>
+      <w:proofErr w:type="gramStart"/>
+      <w:r>
+        <w:rPr>
+          <w:b/>
+          <w:bCs/>
+        </w:rPr>
+        <w:t>componentDidMount</w:t>
+      </w:r>
+      <w:proofErr w:type="spellEnd"/>
+      <w:r>
+        <w:rPr>
+          <w:b/>
+          <w:bCs/>
+        </w:rPr>
+        <w:t>(</w:t>
+      </w:r>
+      <w:proofErr w:type="gramEnd"/>
+      <w:r>
+        <w:rPr>
+          <w:b/>
+          <w:bCs/>
+        </w:rPr>
+        <w:t xml:space="preserve">) </w:t>
+      </w:r>
+      <w:r>
+        <w:t>will be called</w:t>
+      </w:r>
+    </w:p>
+    <w:p>
+      <w:pPr>
+        <w:shd w:val="clear" w:color="auto" w:fill="1F1F1F"/>
+        <w:spacing w:before="0" w:after="0" w:line="360" w:lineRule="atLeast"/>
+        <w:rPr>
+          <w:rFonts w:ascii="Consolas" w:eastAsia="Times New Roman" w:hAnsi="Consolas" w:cs="Times New Roman"/>
+          <w:color w:val="CCCCCC"/>
+          <w:sz w:val="27"/>
+          <w:szCs w:val="27"/>
+        </w:rPr>
+      </w:pPr>
+      <w:r>
+        <w:rPr>
+          <w:rFonts w:ascii="Consolas" w:eastAsia="Times New Roman" w:hAnsi="Consolas" w:cs="Times New Roman"/>
+          <w:color w:val="CCCCCC"/>
+          <w:sz w:val="27"/>
+          <w:szCs w:val="27"/>
+        </w:rPr>
+        <w:t xml:space="preserve">  </w:t>
+      </w:r>
+      <w:r>
+        <w:rPr>
+          <w:rFonts w:ascii="Consolas" w:eastAsia="Times New Roman" w:hAnsi="Consolas" w:cs="Times New Roman"/>
+          <w:color w:val="6A9955"/>
+          <w:sz w:val="27"/>
+          <w:szCs w:val="27"/>
+        </w:rPr>
+        <w:t>// constructor</w:t>
+      </w:r>
+    </w:p>
+    <w:p>
+      <w:pPr>
+        <w:shd w:val="clear" w:color="auto" w:fill="1F1F1F"/>
+        <w:spacing w:before="0" w:after="0" w:line="360" w:lineRule="atLeast"/>
+        <w:rPr>
+          <w:rFonts w:ascii="Consolas" w:eastAsia="Times New Roman" w:hAnsi="Consolas" w:cs="Times New Roman"/>
+          <w:color w:val="CCCCCC"/>
+          <w:sz w:val="27"/>
+          <w:szCs w:val="27"/>
+        </w:rPr>
+      </w:pPr>
+      <w:r>
+        <w:rPr>
+          <w:rFonts w:ascii="Consolas" w:eastAsia="Times New Roman" w:hAnsi="Consolas" w:cs="Times New Roman"/>
+          <w:color w:val="CCCCCC"/>
+          <w:sz w:val="27"/>
+          <w:szCs w:val="27"/>
+        </w:rPr>
+        <w:t xml:space="preserve">  </w:t>
+      </w:r>
+      <w:r>
+        <w:rPr>
+          <w:rFonts w:ascii="Consolas" w:eastAsia="Times New Roman" w:hAnsi="Consolas" w:cs="Times New Roman"/>
+          <w:color w:val="569CD6"/>
+          <w:sz w:val="27"/>
+          <w:szCs w:val="27"/>
+        </w:rPr>
+        <w:t>constructor</w:t>
+      </w:r>
+      <w:r>
+        <w:rPr>
+          <w:rFonts w:ascii="Consolas" w:eastAsia="Times New Roman" w:hAnsi="Consolas" w:cs="Times New Roman"/>
+          <w:color w:val="CCCCCC"/>
+          <w:sz w:val="27"/>
+          <w:szCs w:val="27"/>
+        </w:rPr>
+        <w:t>(</w:t>
+      </w:r>
+      <w:r>
+        <w:rPr>
+          <w:rFonts w:ascii="Consolas" w:eastAsia="Times New Roman" w:hAnsi="Consolas" w:cs="Times New Roman"/>
+          <w:color w:val="9CDCFE"/>
+          <w:sz w:val="27"/>
+          <w:szCs w:val="27"/>
+        </w:rPr>
+        <w:t>props</w:t>
+      </w:r>
+      <w:r>
+        <w:rPr>
+          <w:rFonts w:ascii="Consolas" w:eastAsia="Times New Roman" w:hAnsi="Consolas" w:cs="Times New Roman"/>
+          <w:color w:val="CCCCCC"/>
+          <w:sz w:val="27"/>
+          <w:szCs w:val="27"/>
+        </w:rPr>
+        <w:t>) {</w:t>
+      </w:r>
+    </w:p>
+    <w:p>
+      <w:pPr>
+        <w:shd w:val="clear" w:color="auto" w:fill="1F1F1F"/>
+        <w:spacing w:before="0" w:after="0" w:line="360" w:lineRule="atLeast"/>
+        <w:rPr>
+          <w:rFonts w:ascii="Consolas" w:eastAsia="Times New Roman" w:hAnsi="Consolas" w:cs="Times New Roman"/>
+          <w:color w:val="CCCCCC"/>
+          <w:sz w:val="27"/>
+          <w:szCs w:val="27"/>
+        </w:rPr>
+      </w:pPr>
+      <w:r>
+        <w:rPr>
+          <w:rFonts w:ascii="Consolas" w:eastAsia="Times New Roman" w:hAnsi="Consolas" w:cs="Times New Roman"/>
+          <w:color w:val="CCCCCC"/>
+          <w:sz w:val="27"/>
+          <w:szCs w:val="27"/>
+        </w:rPr>
+        <w:t xml:space="preserve">    </w:t>
+      </w:r>
+      <w:r>
+        <w:rPr>
+          <w:rFonts w:ascii="Consolas" w:eastAsia="Times New Roman" w:hAnsi="Consolas" w:cs="Times New Roman"/>
+          <w:color w:val="569CD6"/>
+          <w:sz w:val="27"/>
+          <w:szCs w:val="27"/>
+        </w:rPr>
+        <w:t>super</w:t>
+      </w:r>
+      <w:r>
+        <w:rPr>
+          <w:rFonts w:ascii="Consolas" w:eastAsia="Times New Roman" w:hAnsi="Consolas" w:cs="Times New Roman"/>
+          <w:color w:val="CCCCCC"/>
+          <w:sz w:val="27"/>
+          <w:szCs w:val="27"/>
+        </w:rPr>
+        <w:t>(</w:t>
+      </w:r>
+      <w:r>
+        <w:rPr>
+          <w:rFonts w:ascii="Consolas" w:eastAsia="Times New Roman" w:hAnsi="Consolas" w:cs="Times New Roman"/>
+          <w:color w:val="9CDCFE"/>
+          <w:sz w:val="27"/>
+          <w:szCs w:val="27"/>
+        </w:rPr>
+        <w:t>props</w:t>
+      </w:r>
+      <w:r>
+        <w:rPr>
+          <w:rFonts w:ascii="Consolas" w:eastAsia="Times New Roman" w:hAnsi="Consolas" w:cs="Times New Roman"/>
+          <w:color w:val="CCCCCC"/>
+          <w:sz w:val="27"/>
+          <w:szCs w:val="27"/>
+        </w:rPr>
+        <w:t>);</w:t>
+      </w:r>
+    </w:p>
+    <w:p>
+      <w:pPr>
+        <w:shd w:val="clear" w:color="auto" w:fill="1F1F1F"/>
+        <w:spacing w:before="0" w:after="0" w:line="360" w:lineRule="atLeast"/>
+        <w:rPr>
+          <w:rFonts w:ascii="Consolas" w:eastAsia="Times New Roman" w:hAnsi="Consolas" w:cs="Times New Roman"/>
+          <w:color w:val="CCCCCC"/>
+          <w:sz w:val="27"/>
+          <w:szCs w:val="27"/>
+        </w:rPr>
+      </w:pPr>
+      <w:r>
+        <w:rPr>
+          <w:rFonts w:ascii="Consolas" w:eastAsia="Times New Roman" w:hAnsi="Consolas" w:cs="Times New Roman"/>
+          <w:color w:val="CCCCCC"/>
+          <w:sz w:val="27"/>
+          <w:szCs w:val="27"/>
+        </w:rPr>
+        <w:t xml:space="preserve">    </w:t>
+      </w:r>
+      <w:proofErr w:type="spellStart"/>
+      <w:proofErr w:type="gramStart"/>
+      <w:r>
+        <w:rPr>
+          <w:rFonts w:ascii="Consolas" w:eastAsia="Times New Roman" w:hAnsi="Consolas" w:cs="Times New Roman"/>
+          <w:color w:val="569CD6"/>
+          <w:sz w:val="27"/>
+          <w:szCs w:val="27"/>
+        </w:rPr>
+        <w:t>this</w:t>
+      </w:r>
+      <w:r>
+        <w:rPr>
+          <w:rFonts w:ascii="Consolas" w:eastAsia="Times New Roman" w:hAnsi="Consolas" w:cs="Times New Roman"/>
+          <w:color w:val="CCCCCC"/>
+          <w:sz w:val="27"/>
+          <w:szCs w:val="27"/>
+        </w:rPr>
+        <w:t>.</w:t>
+      </w:r>
+      <w:r>
+        <w:rPr>
+          <w:rFonts w:ascii="Consolas" w:eastAsia="Times New Roman" w:hAnsi="Consolas" w:cs="Times New Roman"/>
+          <w:color w:val="9CDCFE"/>
+          <w:sz w:val="27"/>
+          <w:szCs w:val="27"/>
+        </w:rPr>
+        <w:t>state</w:t>
+      </w:r>
+      <w:proofErr w:type="spellEnd"/>
+      <w:proofErr w:type="gramEnd"/>
+      <w:r>
+        <w:rPr>
+          <w:rFonts w:ascii="Consolas" w:eastAsia="Times New Roman" w:hAnsi="Consolas" w:cs="Times New Roman"/>
+          <w:color w:val="CCCCCC"/>
+          <w:sz w:val="27"/>
+          <w:szCs w:val="27"/>
+        </w:rPr>
+        <w:t xml:space="preserve"> </w:t>
+      </w:r>
+      <w:r>
+        <w:rPr>
+          <w:rFonts w:ascii="Consolas" w:eastAsia="Times New Roman" w:hAnsi="Consolas" w:cs="Times New Roman"/>
+          <w:color w:val="D4D4D4"/>
+          <w:sz w:val="27"/>
+          <w:szCs w:val="27"/>
+        </w:rPr>
+        <w:t>=</w:t>
+      </w:r>
+      <w:r>
+        <w:rPr>
+          <w:rFonts w:ascii="Consolas" w:eastAsia="Times New Roman" w:hAnsi="Consolas" w:cs="Times New Roman"/>
+          <w:color w:val="CCCCCC"/>
+          <w:sz w:val="27"/>
+          <w:szCs w:val="27"/>
+        </w:rPr>
+        <w:t xml:space="preserve"> {</w:t>
+      </w:r>
+    </w:p>
+    <w:p>
+      <w:pPr>
+        <w:shd w:val="clear" w:color="auto" w:fill="1F1F1F"/>
+        <w:spacing w:before="0" w:after="0" w:line="360" w:lineRule="atLeast"/>
+        <w:rPr>
+          <w:rFonts w:ascii="Consolas" w:eastAsia="Times New Roman" w:hAnsi="Consolas" w:cs="Times New Roman"/>
+          <w:color w:val="CCCCCC"/>
+          <w:sz w:val="27"/>
+          <w:szCs w:val="27"/>
+        </w:rPr>
+      </w:pPr>
+      <w:r>
+        <w:rPr>
+          <w:rFonts w:ascii="Consolas" w:eastAsia="Times New Roman" w:hAnsi="Consolas" w:cs="Times New Roman"/>
+          <w:color w:val="CCCCCC"/>
+          <w:sz w:val="27"/>
+          <w:szCs w:val="27"/>
+        </w:rPr>
+        <w:t xml:space="preserve">      </w:t>
+      </w:r>
+      <w:r>
+        <w:rPr>
+          <w:rFonts w:ascii="Consolas" w:eastAsia="Times New Roman" w:hAnsi="Consolas" w:cs="Times New Roman"/>
+          <w:color w:val="9CDCFE"/>
+          <w:sz w:val="27"/>
+          <w:szCs w:val="27"/>
+        </w:rPr>
+        <w:t>date:</w:t>
+      </w:r>
+      <w:r>
+        <w:rPr>
+          <w:rFonts w:ascii="Consolas" w:eastAsia="Times New Roman" w:hAnsi="Consolas" w:cs="Times New Roman"/>
+          <w:color w:val="CCCCCC"/>
+          <w:sz w:val="27"/>
+          <w:szCs w:val="27"/>
+        </w:rPr>
+        <w:t xml:space="preserve"> </w:t>
+      </w:r>
+      <w:r>
+        <w:rPr>
+          <w:rFonts w:ascii="Consolas" w:eastAsia="Times New Roman" w:hAnsi="Consolas" w:cs="Times New Roman"/>
+          <w:color w:val="569CD6"/>
+          <w:sz w:val="27"/>
+          <w:szCs w:val="27"/>
+        </w:rPr>
+        <w:t>new</w:t>
+      </w:r>
+      <w:r>
+        <w:rPr>
+          <w:rFonts w:ascii="Consolas" w:eastAsia="Times New Roman" w:hAnsi="Consolas" w:cs="Times New Roman"/>
+          <w:color w:val="CCCCCC"/>
+          <w:sz w:val="27"/>
+          <w:szCs w:val="27"/>
+        </w:rPr>
+        <w:t xml:space="preserve"> </w:t>
+      </w:r>
+      <w:proofErr w:type="gramStart"/>
+      <w:r>
+        <w:rPr>
+          <w:rFonts w:ascii="Consolas" w:eastAsia="Times New Roman" w:hAnsi="Consolas" w:cs="Times New Roman"/>
+          <w:color w:val="4EC9B0"/>
+          <w:sz w:val="27"/>
+          <w:szCs w:val="27"/>
+        </w:rPr>
+        <w:t>Date</w:t>
+      </w:r>
+      <w:r>
+        <w:rPr>
+          <w:rFonts w:ascii="Consolas" w:eastAsia="Times New Roman" w:hAnsi="Consolas" w:cs="Times New Roman"/>
+          <w:color w:val="CCCCCC"/>
+          <w:sz w:val="27"/>
+          <w:szCs w:val="27"/>
+        </w:rPr>
+        <w:t>(</w:t>
+      </w:r>
+      <w:proofErr w:type="gramEnd"/>
+      <w:r>
+        <w:rPr>
+          <w:rFonts w:ascii="Consolas" w:eastAsia="Times New Roman" w:hAnsi="Consolas" w:cs="Times New Roman"/>
+          <w:color w:val="CCCCCC"/>
+          <w:sz w:val="27"/>
+          <w:szCs w:val="27"/>
+        </w:rPr>
+        <w:t>),</w:t>
+      </w:r>
+    </w:p>
+    <w:p>
+      <w:pPr>
+        <w:shd w:val="clear" w:color="auto" w:fill="1F1F1F"/>
+        <w:spacing w:before="0" w:after="0" w:line="360" w:lineRule="atLeast"/>
+        <w:rPr>
+          <w:rFonts w:ascii="Consolas" w:eastAsia="Times New Roman" w:hAnsi="Consolas" w:cs="Times New Roman"/>
+          <w:color w:val="CCCCCC"/>
+          <w:sz w:val="27"/>
+          <w:szCs w:val="27"/>
+        </w:rPr>
+      </w:pPr>
+      <w:r>
+        <w:rPr>
+          <w:rFonts w:ascii="Consolas" w:eastAsia="Times New Roman" w:hAnsi="Consolas" w:cs="Times New Roman"/>
+          <w:color w:val="CCCCCC"/>
+          <w:sz w:val="27"/>
+          <w:szCs w:val="27"/>
+        </w:rPr>
+        <w:t>    };</w:t>
+      </w:r>
+    </w:p>
+    <w:p>
+      <w:pPr>
+        <w:shd w:val="clear" w:color="auto" w:fill="1F1F1F"/>
+        <w:spacing w:before="0" w:after="0" w:line="360" w:lineRule="atLeast"/>
+        <w:rPr>
+          <w:rFonts w:ascii="Consolas" w:eastAsia="Times New Roman" w:hAnsi="Consolas" w:cs="Times New Roman"/>
+          <w:color w:val="CCCCCC"/>
+          <w:sz w:val="27"/>
+          <w:szCs w:val="27"/>
+        </w:rPr>
+      </w:pPr>
+      <w:r>
+        <w:rPr>
+          <w:rFonts w:ascii="Consolas" w:eastAsia="Times New Roman" w:hAnsi="Consolas" w:cs="Times New Roman"/>
+          <w:color w:val="CCCCCC"/>
+          <w:sz w:val="27"/>
+          <w:szCs w:val="27"/>
+        </w:rPr>
+        <w:t>  }</w:t>
+      </w:r>
+    </w:p>
+    <w:p>
+      <w:pPr>
+        <w:shd w:val="clear" w:color="auto" w:fill="1F1F1F"/>
+        <w:spacing w:before="0" w:after="0" w:line="360" w:lineRule="atLeast"/>
+        <w:rPr>
+          <w:rFonts w:ascii="Consolas" w:eastAsia="Times New Roman" w:hAnsi="Consolas" w:cs="Times New Roman"/>
+          <w:color w:val="CCCCCC"/>
+          <w:sz w:val="27"/>
+          <w:szCs w:val="27"/>
+        </w:rPr>
+      </w:pPr>
+    </w:p>
+    <w:p>
+      <w:pPr>
+        <w:shd w:val="clear" w:color="auto" w:fill="1F1F1F"/>
+        <w:spacing w:before="0" w:after="0" w:line="360" w:lineRule="atLeast"/>
+        <w:rPr>
+          <w:rFonts w:ascii="Consolas" w:eastAsia="Times New Roman" w:hAnsi="Consolas" w:cs="Times New Roman"/>
+          <w:color w:val="CCCCCC"/>
+          <w:sz w:val="27"/>
+          <w:szCs w:val="27"/>
+        </w:rPr>
+      </w:pPr>
+      <w:r>
+        <w:rPr>
+          <w:rFonts w:ascii="Consolas" w:eastAsia="Times New Roman" w:hAnsi="Consolas" w:cs="Times New Roman"/>
+          <w:color w:val="CCCCCC"/>
+          <w:sz w:val="27"/>
+          <w:szCs w:val="27"/>
+        </w:rPr>
+        <w:t xml:space="preserve">  </w:t>
+      </w:r>
+      <w:r>
+        <w:rPr>
+          <w:rFonts w:ascii="Consolas" w:eastAsia="Times New Roman" w:hAnsi="Consolas" w:cs="Times New Roman"/>
+          <w:color w:val="6A9955"/>
+          <w:sz w:val="27"/>
+          <w:szCs w:val="27"/>
+        </w:rPr>
+        <w:t>// called this method when UI is showed</w:t>
+      </w:r>
+    </w:p>
+    <w:p>
+      <w:pPr>
+        <w:shd w:val="clear" w:color="auto" w:fill="1F1F1F"/>
+        <w:spacing w:before="0" w:after="0" w:line="360" w:lineRule="atLeast"/>
+        <w:rPr>
+          <w:rFonts w:ascii="Consolas" w:eastAsia="Times New Roman" w:hAnsi="Consolas" w:cs="Times New Roman"/>
+          <w:color w:val="CCCCCC"/>
+          <w:sz w:val="27"/>
+          <w:szCs w:val="27"/>
+        </w:rPr>
+      </w:pPr>
+      <w:r>
+        <w:rPr>
+          <w:rFonts w:ascii="Consolas" w:eastAsia="Times New Roman" w:hAnsi="Consolas" w:cs="Times New Roman"/>
+          <w:color w:val="CCCCCC"/>
+          <w:sz w:val="27"/>
+          <w:szCs w:val="27"/>
+        </w:rPr>
+        <w:t xml:space="preserve">  </w:t>
+      </w:r>
+      <w:proofErr w:type="spellStart"/>
+      <w:proofErr w:type="gramStart"/>
+      <w:r>
+        <w:rPr>
+          <w:rFonts w:ascii="Consolas" w:eastAsia="Times New Roman" w:hAnsi="Consolas" w:cs="Times New Roman"/>
+          <w:color w:val="DCDCAA"/>
+          <w:sz w:val="27"/>
+          <w:szCs w:val="27"/>
+        </w:rPr>
+        <w:t>componentDidMount</w:t>
+      </w:r>
+      <w:proofErr w:type="spellEnd"/>
+      <w:r>
+        <w:rPr>
+          <w:rFonts w:ascii="Consolas" w:eastAsia="Times New Roman" w:hAnsi="Consolas" w:cs="Times New Roman"/>
+          <w:color w:val="CCCCCC"/>
+          <w:sz w:val="27"/>
+          <w:szCs w:val="27"/>
+        </w:rPr>
+        <w:t>(</w:t>
+      </w:r>
+      <w:proofErr w:type="gramEnd"/>
+      <w:r>
+        <w:rPr>
+          <w:rFonts w:ascii="Consolas" w:eastAsia="Times New Roman" w:hAnsi="Consolas" w:cs="Times New Roman"/>
+          <w:color w:val="CCCCCC"/>
+          <w:sz w:val="27"/>
+          <w:szCs w:val="27"/>
+        </w:rPr>
+        <w:t>) {</w:t>
+      </w:r>
+    </w:p>
+    <w:p>
+      <w:pPr>
+        <w:shd w:val="clear" w:color="auto" w:fill="1F1F1F"/>
+        <w:spacing w:before="0" w:after="0" w:line="360" w:lineRule="atLeast"/>
+        <w:rPr>
+          <w:rFonts w:ascii="Consolas" w:eastAsia="Times New Roman" w:hAnsi="Consolas" w:cs="Times New Roman"/>
+          <w:color w:val="CCCCCC"/>
+          <w:sz w:val="27"/>
+          <w:szCs w:val="27"/>
+        </w:rPr>
+      </w:pPr>
+      <w:r>
+        <w:rPr>
+          <w:rFonts w:ascii="Consolas" w:eastAsia="Times New Roman" w:hAnsi="Consolas" w:cs="Times New Roman"/>
+          <w:color w:val="CCCCCC"/>
+          <w:sz w:val="27"/>
+          <w:szCs w:val="27"/>
+        </w:rPr>
+        <w:t xml:space="preserve">    </w:t>
+      </w:r>
+      <w:proofErr w:type="spellStart"/>
+      <w:proofErr w:type="gramStart"/>
+      <w:r>
+        <w:rPr>
+          <w:rFonts w:ascii="Consolas" w:eastAsia="Times New Roman" w:hAnsi="Consolas" w:cs="Times New Roman"/>
+          <w:color w:val="DCDCAA"/>
+          <w:sz w:val="27"/>
+          <w:szCs w:val="27"/>
+        </w:rPr>
+        <w:t>setInterval</w:t>
+      </w:r>
+      <w:proofErr w:type="spellEnd"/>
+      <w:r>
+        <w:rPr>
+          <w:rFonts w:ascii="Consolas" w:eastAsia="Times New Roman" w:hAnsi="Consolas" w:cs="Times New Roman"/>
+          <w:color w:val="CCCCCC"/>
+          <w:sz w:val="27"/>
+          <w:szCs w:val="27"/>
+        </w:rPr>
+        <w:t>(</w:t>
+      </w:r>
+      <w:proofErr w:type="gramEnd"/>
+      <w:r>
+        <w:rPr>
+          <w:rFonts w:ascii="Consolas" w:eastAsia="Times New Roman" w:hAnsi="Consolas" w:cs="Times New Roman"/>
+          <w:color w:val="CCCCCC"/>
+          <w:sz w:val="27"/>
+          <w:szCs w:val="27"/>
+        </w:rPr>
+        <w:t xml:space="preserve">() </w:t>
+      </w:r>
+      <w:r>
+        <w:rPr>
+          <w:rFonts w:ascii="Consolas" w:eastAsia="Times New Roman" w:hAnsi="Consolas" w:cs="Times New Roman"/>
+          <w:color w:val="569CD6"/>
+          <w:sz w:val="27"/>
+          <w:szCs w:val="27"/>
+        </w:rPr>
+        <w:t>=&gt;</w:t>
+      </w:r>
+      <w:r>
+        <w:rPr>
+          <w:rFonts w:ascii="Consolas" w:eastAsia="Times New Roman" w:hAnsi="Consolas" w:cs="Times New Roman"/>
+          <w:color w:val="CCCCCC"/>
+          <w:sz w:val="27"/>
+          <w:szCs w:val="27"/>
+        </w:rPr>
+        <w:t xml:space="preserve"> {</w:t>
+      </w:r>
+    </w:p>
+    <w:p>
+      <w:pPr>
+        <w:shd w:val="clear" w:color="auto" w:fill="1F1F1F"/>
+        <w:spacing w:before="0" w:after="0" w:line="360" w:lineRule="atLeast"/>
+        <w:rPr>
+          <w:rFonts w:ascii="Consolas" w:eastAsia="Times New Roman" w:hAnsi="Consolas" w:cs="Times New Roman"/>
+          <w:color w:val="CCCCCC"/>
+          <w:sz w:val="27"/>
+          <w:szCs w:val="27"/>
+        </w:rPr>
+      </w:pPr>
+      <w:r>
+        <w:rPr>
+          <w:rFonts w:ascii="Consolas" w:eastAsia="Times New Roman" w:hAnsi="Consolas" w:cs="Times New Roman"/>
+          <w:color w:val="CCCCCC"/>
+          <w:sz w:val="27"/>
+          <w:szCs w:val="27"/>
+        </w:rPr>
+        <w:t xml:space="preserve">      </w:t>
+      </w:r>
+      <w:proofErr w:type="spellStart"/>
+      <w:proofErr w:type="gramStart"/>
+      <w:r>
+        <w:rPr>
+          <w:rFonts w:ascii="Consolas" w:eastAsia="Times New Roman" w:hAnsi="Consolas" w:cs="Times New Roman"/>
+          <w:color w:val="569CD6"/>
+          <w:sz w:val="27"/>
+          <w:szCs w:val="27"/>
+        </w:rPr>
+        <w:t>this</w:t>
+      </w:r>
+      <w:r>
+        <w:rPr>
+          <w:rFonts w:ascii="Consolas" w:eastAsia="Times New Roman" w:hAnsi="Consolas" w:cs="Times New Roman"/>
+          <w:color w:val="CCCCCC"/>
+          <w:sz w:val="27"/>
+          <w:szCs w:val="27"/>
+        </w:rPr>
+        <w:t>.</w:t>
+      </w:r>
+      <w:r>
+        <w:rPr>
+          <w:rFonts w:ascii="Consolas" w:eastAsia="Times New Roman" w:hAnsi="Consolas" w:cs="Times New Roman"/>
+          <w:color w:val="DCDCAA"/>
+          <w:sz w:val="27"/>
+          <w:szCs w:val="27"/>
+        </w:rPr>
+        <w:t>setState</w:t>
+      </w:r>
+      <w:proofErr w:type="spellEnd"/>
+      <w:proofErr w:type="gramEnd"/>
+      <w:r>
+        <w:rPr>
+          <w:rFonts w:ascii="Consolas" w:eastAsia="Times New Roman" w:hAnsi="Consolas" w:cs="Times New Roman"/>
+          <w:color w:val="CCCCCC"/>
+          <w:sz w:val="27"/>
+          <w:szCs w:val="27"/>
+        </w:rPr>
+        <w:t xml:space="preserve">({ </w:t>
+      </w:r>
+      <w:r>
+        <w:rPr>
+          <w:rFonts w:ascii="Consolas" w:eastAsia="Times New Roman" w:hAnsi="Consolas" w:cs="Times New Roman"/>
+          <w:color w:val="9CDCFE"/>
+          <w:sz w:val="27"/>
+          <w:szCs w:val="27"/>
+        </w:rPr>
+        <w:t>date:</w:t>
+      </w:r>
+      <w:r>
+        <w:rPr>
+          <w:rFonts w:ascii="Consolas" w:eastAsia="Times New Roman" w:hAnsi="Consolas" w:cs="Times New Roman"/>
+          <w:color w:val="CCCCCC"/>
+          <w:sz w:val="27"/>
+          <w:szCs w:val="27"/>
+        </w:rPr>
+        <w:t xml:space="preserve"> </w:t>
+      </w:r>
+      <w:r>
+        <w:rPr>
+          <w:rFonts w:ascii="Consolas" w:eastAsia="Times New Roman" w:hAnsi="Consolas" w:cs="Times New Roman"/>
+          <w:color w:val="569CD6"/>
+          <w:sz w:val="27"/>
+          <w:szCs w:val="27"/>
+        </w:rPr>
+        <w:t>new</w:t>
+      </w:r>
+      <w:r>
+        <w:rPr>
+          <w:rFonts w:ascii="Consolas" w:eastAsia="Times New Roman" w:hAnsi="Consolas" w:cs="Times New Roman"/>
+          <w:color w:val="CCCCCC"/>
+          <w:sz w:val="27"/>
+          <w:szCs w:val="27"/>
+        </w:rPr>
+        <w:t xml:space="preserve"> </w:t>
+      </w:r>
+      <w:r>
+        <w:rPr>
+          <w:rFonts w:ascii="Consolas" w:eastAsia="Times New Roman" w:hAnsi="Consolas" w:cs="Times New Roman"/>
+          <w:color w:val="4EC9B0"/>
+          <w:sz w:val="27"/>
+          <w:szCs w:val="27"/>
+        </w:rPr>
+        <w:t>Date</w:t>
+      </w:r>
+      <w:r>
+        <w:rPr>
+          <w:rFonts w:ascii="Consolas" w:eastAsia="Times New Roman" w:hAnsi="Consolas" w:cs="Times New Roman"/>
+          <w:color w:val="CCCCCC"/>
+          <w:sz w:val="27"/>
+          <w:szCs w:val="27"/>
+        </w:rPr>
+        <w:t>() });</w:t>
+      </w:r>
+    </w:p>
+    <w:p>
+      <w:pPr>
+        <w:shd w:val="clear" w:color="auto" w:fill="1F1F1F"/>
+        <w:spacing w:before="0" w:after="0" w:line="360" w:lineRule="atLeast"/>
+        <w:rPr>
+          <w:rFonts w:ascii="Consolas" w:eastAsia="Times New Roman" w:hAnsi="Consolas" w:cs="Times New Roman"/>
+          <w:color w:val="CCCCCC"/>
+          <w:sz w:val="27"/>
+          <w:szCs w:val="27"/>
+        </w:rPr>
+      </w:pPr>
+      <w:r>
+        <w:rPr>
+          <w:rFonts w:ascii="Consolas" w:eastAsia="Times New Roman" w:hAnsi="Consolas" w:cs="Times New Roman"/>
+          <w:color w:val="CCCCCC"/>
+          <w:sz w:val="27"/>
+          <w:szCs w:val="27"/>
+        </w:rPr>
+        <w:t xml:space="preserve">    }, </w:t>
+      </w:r>
+      <w:r>
+        <w:rPr>
+          <w:rFonts w:ascii="Consolas" w:eastAsia="Times New Roman" w:hAnsi="Consolas" w:cs="Times New Roman"/>
+          <w:color w:val="B5CEA8"/>
+          <w:sz w:val="27"/>
+          <w:szCs w:val="27"/>
+        </w:rPr>
+        <w:t>1000</w:t>
+      </w:r>
+      <w:r>
+        <w:rPr>
+          <w:rFonts w:ascii="Consolas" w:eastAsia="Times New Roman" w:hAnsi="Consolas" w:cs="Times New Roman"/>
+          <w:color w:val="CCCCCC"/>
+          <w:sz w:val="27"/>
+          <w:szCs w:val="27"/>
+        </w:rPr>
+        <w:t>);</w:t>
+      </w:r>
+    </w:p>
+    <w:p>
+      <w:pPr>
+        <w:shd w:val="clear" w:color="auto" w:fill="1F1F1F"/>
+        <w:spacing w:before="0" w:after="0" w:line="360" w:lineRule="atLeast"/>
+        <w:rPr>
+          <w:rFonts w:ascii="Consolas" w:eastAsia="Times New Roman" w:hAnsi="Consolas" w:cs="Times New Roman"/>
+          <w:color w:val="CCCCCC"/>
+          <w:sz w:val="27"/>
+          <w:szCs w:val="27"/>
+        </w:rPr>
+      </w:pPr>
+      <w:r>
+        <w:rPr>
+          <w:rFonts w:ascii="Consolas" w:eastAsia="Times New Roman" w:hAnsi="Consolas" w:cs="Times New Roman"/>
+          <w:color w:val="CCCCCC"/>
+          <w:sz w:val="27"/>
+          <w:szCs w:val="27"/>
+        </w:rPr>
+        <w:t>  }</w:t>
+      </w:r>
+    </w:p>
+    <w:p>
+      <w:r>
+        <w:t>When component will be unmounted then this</w:t>
+      </w:r>
+      <w:r>
+        <w:rPr>
+          <w:b/>
+          <w:bCs/>
+        </w:rPr>
+        <w:t xml:space="preserve"> </w:t>
+      </w:r>
+      <w:proofErr w:type="spellStart"/>
+      <w:proofErr w:type="gramStart"/>
+      <w:r>
+        <w:rPr>
+          <w:b/>
+          <w:bCs/>
+        </w:rPr>
+        <w:t>componentWillUnmount</w:t>
+      </w:r>
+      <w:proofErr w:type="spellEnd"/>
+      <w:r>
+        <w:rPr>
+          <w:b/>
+          <w:bCs/>
+        </w:rPr>
+        <w:t>(</w:t>
+      </w:r>
+      <w:proofErr w:type="gramEnd"/>
+      <w:r>
+        <w:rPr>
+          <w:b/>
+          <w:bCs/>
+        </w:rPr>
+        <w:t>)</w:t>
+      </w:r>
+      <w:r>
+        <w:t xml:space="preserve"> method will be called or fired. Mainly when we go to another route then this timer page </w:t>
+      </w:r>
+      <w:proofErr w:type="gramStart"/>
+      <w:r>
+        <w:t>need</w:t>
+      </w:r>
+      <w:proofErr w:type="gramEnd"/>
+      <w:r>
+        <w:t xml:space="preserve"> to clear otherwise this will run always. </w:t>
+      </w:r>
+    </w:p>
+    <w:p>
+      <w:pPr>
+        <w:shd w:val="clear" w:color="auto" w:fill="1F1F1F"/>
+        <w:spacing w:before="0" w:after="0" w:line="360" w:lineRule="atLeast"/>
+        <w:rPr>
+          <w:rFonts w:ascii="Consolas" w:eastAsia="Times New Roman" w:hAnsi="Consolas" w:cs="Times New Roman"/>
+          <w:color w:val="CCCCCC"/>
+          <w:sz w:val="27"/>
+          <w:szCs w:val="27"/>
+        </w:rPr>
+      </w:pPr>
+    </w:p>
+    <w:p>
+      <w:pPr>
+        <w:shd w:val="clear" w:color="auto" w:fill="1F1F1F"/>
+        <w:spacing w:before="0" w:after="0" w:line="360" w:lineRule="atLeast"/>
+        <w:rPr>
+          <w:rFonts w:ascii="Consolas" w:eastAsia="Times New Roman" w:hAnsi="Consolas" w:cs="Times New Roman"/>
+          <w:color w:val="CCCCCC"/>
+          <w:sz w:val="27"/>
+          <w:szCs w:val="27"/>
+        </w:rPr>
+      </w:pPr>
+      <w:r>
+        <w:rPr>
+          <w:rFonts w:ascii="Consolas" w:eastAsia="Times New Roman" w:hAnsi="Consolas" w:cs="Times New Roman"/>
+          <w:color w:val="CCCCCC"/>
+          <w:sz w:val="27"/>
+          <w:szCs w:val="27"/>
+        </w:rPr>
+        <w:t xml:space="preserve">  </w:t>
+      </w:r>
+      <w:r>
+        <w:rPr>
+          <w:rFonts w:ascii="Consolas" w:eastAsia="Times New Roman" w:hAnsi="Consolas" w:cs="Times New Roman"/>
+          <w:color w:val="6A9955"/>
+          <w:sz w:val="27"/>
+          <w:szCs w:val="27"/>
+        </w:rPr>
+        <w:t>// clear the mount of the component</w:t>
+      </w:r>
+    </w:p>
+    <w:p>
+      <w:pPr>
+        <w:shd w:val="clear" w:color="auto" w:fill="1F1F1F"/>
+        <w:spacing w:before="0" w:after="0" w:line="360" w:lineRule="atLeast"/>
+        <w:rPr>
+          <w:rFonts w:ascii="Consolas" w:eastAsia="Times New Roman" w:hAnsi="Consolas" w:cs="Times New Roman"/>
+          <w:color w:val="CCCCCC"/>
+          <w:sz w:val="27"/>
+          <w:szCs w:val="27"/>
+        </w:rPr>
+      </w:pPr>
+      <w:r>
+        <w:rPr>
+          <w:rFonts w:ascii="Consolas" w:eastAsia="Times New Roman" w:hAnsi="Consolas" w:cs="Times New Roman"/>
+          <w:color w:val="CCCCCC"/>
+          <w:sz w:val="27"/>
+          <w:szCs w:val="27"/>
+        </w:rPr>
+        <w:t xml:space="preserve">  </w:t>
+      </w:r>
+      <w:proofErr w:type="spellStart"/>
+      <w:proofErr w:type="gramStart"/>
+      <w:r>
+        <w:rPr>
+          <w:rFonts w:ascii="Consolas" w:eastAsia="Times New Roman" w:hAnsi="Consolas" w:cs="Times New Roman"/>
+          <w:color w:val="DCDCAA"/>
+          <w:sz w:val="27"/>
+          <w:szCs w:val="27"/>
+        </w:rPr>
+        <w:t>componentWillUnmount</w:t>
+      </w:r>
+      <w:proofErr w:type="spellEnd"/>
+      <w:r>
+        <w:rPr>
+          <w:rFonts w:ascii="Consolas" w:eastAsia="Times New Roman" w:hAnsi="Consolas" w:cs="Times New Roman"/>
+          <w:color w:val="CCCCCC"/>
+          <w:sz w:val="27"/>
+          <w:szCs w:val="27"/>
+        </w:rPr>
+        <w:t>(</w:t>
+      </w:r>
+      <w:proofErr w:type="gramEnd"/>
+      <w:r>
+        <w:rPr>
+          <w:rFonts w:ascii="Consolas" w:eastAsia="Times New Roman" w:hAnsi="Consolas" w:cs="Times New Roman"/>
+          <w:color w:val="CCCCCC"/>
+          <w:sz w:val="27"/>
+          <w:szCs w:val="27"/>
+        </w:rPr>
+        <w:t>) {</w:t>
+      </w:r>
+    </w:p>
+    <w:p>
+      <w:pPr>
+        <w:shd w:val="clear" w:color="auto" w:fill="1F1F1F"/>
+        <w:spacing w:before="0" w:after="0" w:line="360" w:lineRule="atLeast"/>
+        <w:rPr>
+          <w:rFonts w:ascii="Consolas" w:eastAsia="Times New Roman" w:hAnsi="Consolas" w:cs="Times New Roman"/>
+          <w:color w:val="CCCCCC"/>
+          <w:sz w:val="27"/>
+          <w:szCs w:val="27"/>
+        </w:rPr>
+      </w:pPr>
+      <w:r>
+        <w:rPr>
+          <w:rFonts w:ascii="Consolas" w:eastAsia="Times New Roman" w:hAnsi="Consolas" w:cs="Times New Roman"/>
+          <w:color w:val="CCCCCC"/>
+          <w:sz w:val="27"/>
+          <w:szCs w:val="27"/>
+        </w:rPr>
+        <w:t xml:space="preserve">    </w:t>
+      </w:r>
+      <w:proofErr w:type="spellStart"/>
+      <w:r>
+        <w:rPr>
+          <w:rFonts w:ascii="Consolas" w:eastAsia="Times New Roman" w:hAnsi="Consolas" w:cs="Times New Roman"/>
+          <w:color w:val="DCDCAA"/>
+          <w:sz w:val="27"/>
+          <w:szCs w:val="27"/>
+        </w:rPr>
+        <w:t>clearInterval</w:t>
+      </w:r>
+      <w:proofErr w:type="spellEnd"/>
+      <w:r>
+        <w:rPr>
+          <w:rFonts w:ascii="Consolas" w:eastAsia="Times New Roman" w:hAnsi="Consolas" w:cs="Times New Roman"/>
+          <w:color w:val="CCCCCC"/>
+          <w:sz w:val="27"/>
+          <w:szCs w:val="27"/>
+        </w:rPr>
+        <w:t>(</w:t>
+      </w:r>
+      <w:proofErr w:type="spellStart"/>
+      <w:proofErr w:type="gramStart"/>
+      <w:r>
+        <w:rPr>
+          <w:rFonts w:ascii="Consolas" w:eastAsia="Times New Roman" w:hAnsi="Consolas" w:cs="Times New Roman"/>
+          <w:color w:val="569CD6"/>
+          <w:sz w:val="27"/>
+          <w:szCs w:val="27"/>
+        </w:rPr>
+        <w:t>this</w:t>
+      </w:r>
+      <w:r>
+        <w:rPr>
+          <w:rFonts w:ascii="Consolas" w:eastAsia="Times New Roman" w:hAnsi="Consolas" w:cs="Times New Roman"/>
+          <w:color w:val="CCCCCC"/>
+          <w:sz w:val="27"/>
+          <w:szCs w:val="27"/>
+        </w:rPr>
+        <w:t>.</w:t>
+      </w:r>
+      <w:r>
+        <w:rPr>
+          <w:rFonts w:ascii="Consolas" w:eastAsia="Times New Roman" w:hAnsi="Consolas" w:cs="Times New Roman"/>
+          <w:color w:val="9CDCFE"/>
+          <w:sz w:val="27"/>
+          <w:szCs w:val="27"/>
+        </w:rPr>
+        <w:t>clockTimer</w:t>
+      </w:r>
+      <w:proofErr w:type="spellEnd"/>
+      <w:proofErr w:type="gramEnd"/>
+      <w:r>
+        <w:rPr>
+          <w:rFonts w:ascii="Consolas" w:eastAsia="Times New Roman" w:hAnsi="Consolas" w:cs="Times New Roman"/>
+          <w:color w:val="CCCCCC"/>
+          <w:sz w:val="27"/>
+          <w:szCs w:val="27"/>
+        </w:rPr>
+        <w:t>);</w:t>
+      </w:r>
+    </w:p>
+    <w:p>
+      <w:pPr>
+        <w:shd w:val="clear" w:color="auto" w:fill="1F1F1F"/>
+        <w:spacing w:before="0" w:after="0" w:line="360" w:lineRule="atLeast"/>
+        <w:rPr>
+          <w:rFonts w:ascii="Consolas" w:eastAsia="Times New Roman" w:hAnsi="Consolas" w:cs="Times New Roman"/>
+          <w:color w:val="CCCCCC"/>
+          <w:sz w:val="27"/>
+          <w:szCs w:val="27"/>
+        </w:rPr>
+      </w:pPr>
+      <w:r>
+        <w:rPr>
+          <w:rFonts w:ascii="Consolas" w:eastAsia="Times New Roman" w:hAnsi="Consolas" w:cs="Times New Roman"/>
+          <w:color w:val="CCCCCC"/>
+          <w:sz w:val="27"/>
+          <w:szCs w:val="27"/>
+        </w:rPr>
+        <w:t>  }</w:t>
+      </w:r>
+    </w:p>
+    <w:p>
+      <w:pPr>
+        <w:rPr>
+          <w:b/>
+          <w:bCs/>
+        </w:rPr>
+      </w:pPr>
+      <w:r>
+        <w:rPr>
+          <w:b/>
+          <w:bCs/>
+        </w:rPr>
+        <w:lastRenderedPageBreak/>
+        <w:t xml:space="preserve">We can write state without constructor: </w:t>
+      </w:r>
+    </w:p>
+    <w:p>
+      <w:pPr>
+        <w:shd w:val="clear" w:color="auto" w:fill="1F1F1F"/>
+        <w:spacing w:before="0" w:after="0" w:line="360" w:lineRule="atLeast"/>
+        <w:rPr>
+          <w:rFonts w:ascii="Consolas" w:eastAsia="Times New Roman" w:hAnsi="Consolas" w:cs="Times New Roman"/>
+          <w:color w:val="CCCCCC"/>
+          <w:sz w:val="27"/>
+          <w:szCs w:val="27"/>
+        </w:rPr>
+      </w:pPr>
+      <w:r>
+        <w:rPr>
+          <w:rFonts w:ascii="Consolas" w:eastAsia="Times New Roman" w:hAnsi="Consolas" w:cs="Times New Roman"/>
+          <w:color w:val="CCCCCC"/>
+          <w:sz w:val="27"/>
+          <w:szCs w:val="27"/>
+        </w:rPr>
+        <w:t xml:space="preserve">  </w:t>
+      </w:r>
+      <w:r>
+        <w:rPr>
+          <w:rFonts w:ascii="Consolas" w:eastAsia="Times New Roman" w:hAnsi="Consolas" w:cs="Times New Roman"/>
+          <w:color w:val="6A9955"/>
+          <w:sz w:val="27"/>
+          <w:szCs w:val="27"/>
+        </w:rPr>
+        <w:t>// constructor</w:t>
+      </w:r>
+    </w:p>
+    <w:p>
+      <w:pPr>
+        <w:shd w:val="clear" w:color="auto" w:fill="1F1F1F"/>
+        <w:spacing w:before="0" w:after="0" w:line="360" w:lineRule="atLeast"/>
+        <w:rPr>
+          <w:rFonts w:ascii="Consolas" w:eastAsia="Times New Roman" w:hAnsi="Consolas" w:cs="Times New Roman"/>
+          <w:color w:val="CCCCCC"/>
+          <w:sz w:val="27"/>
+          <w:szCs w:val="27"/>
+        </w:rPr>
+      </w:pPr>
+      <w:r>
+        <w:rPr>
+          <w:rFonts w:ascii="Consolas" w:eastAsia="Times New Roman" w:hAnsi="Consolas" w:cs="Times New Roman"/>
+          <w:color w:val="CCCCCC"/>
+          <w:sz w:val="27"/>
+          <w:szCs w:val="27"/>
+        </w:rPr>
+        <w:t xml:space="preserve">  </w:t>
+      </w:r>
+      <w:r>
+        <w:rPr>
+          <w:rFonts w:ascii="Consolas" w:eastAsia="Times New Roman" w:hAnsi="Consolas" w:cs="Times New Roman"/>
+          <w:color w:val="569CD6"/>
+          <w:sz w:val="27"/>
+          <w:szCs w:val="27"/>
+        </w:rPr>
+        <w:t>constructor</w:t>
+      </w:r>
+      <w:r>
+        <w:rPr>
+          <w:rFonts w:ascii="Consolas" w:eastAsia="Times New Roman" w:hAnsi="Consolas" w:cs="Times New Roman"/>
+          <w:color w:val="CCCCCC"/>
+          <w:sz w:val="27"/>
+          <w:szCs w:val="27"/>
+        </w:rPr>
+        <w:t>(</w:t>
+      </w:r>
+      <w:r>
+        <w:rPr>
+          <w:rFonts w:ascii="Consolas" w:eastAsia="Times New Roman" w:hAnsi="Consolas" w:cs="Times New Roman"/>
+          <w:color w:val="9CDCFE"/>
+          <w:sz w:val="27"/>
+          <w:szCs w:val="27"/>
+        </w:rPr>
+        <w:t>props</w:t>
+      </w:r>
+      <w:r>
+        <w:rPr>
+          <w:rFonts w:ascii="Consolas" w:eastAsia="Times New Roman" w:hAnsi="Consolas" w:cs="Times New Roman"/>
+          <w:color w:val="CCCCCC"/>
+          <w:sz w:val="27"/>
+          <w:szCs w:val="27"/>
+        </w:rPr>
+        <w:t>) {</w:t>
+      </w:r>
+    </w:p>
+    <w:p>
+      <w:pPr>
+        <w:shd w:val="clear" w:color="auto" w:fill="1F1F1F"/>
+        <w:spacing w:before="0" w:after="0" w:line="360" w:lineRule="atLeast"/>
+        <w:rPr>
+          <w:rFonts w:ascii="Consolas" w:eastAsia="Times New Roman" w:hAnsi="Consolas" w:cs="Times New Roman"/>
+          <w:color w:val="CCCCCC"/>
+          <w:sz w:val="27"/>
+          <w:szCs w:val="27"/>
+        </w:rPr>
+      </w:pPr>
+      <w:r>
+        <w:rPr>
+          <w:rFonts w:ascii="Consolas" w:eastAsia="Times New Roman" w:hAnsi="Consolas" w:cs="Times New Roman"/>
+          <w:color w:val="CCCCCC"/>
+          <w:sz w:val="27"/>
+          <w:szCs w:val="27"/>
+        </w:rPr>
+        <w:t xml:space="preserve">    </w:t>
+      </w:r>
+      <w:r>
+        <w:rPr>
+          <w:rFonts w:ascii="Consolas" w:eastAsia="Times New Roman" w:hAnsi="Consolas" w:cs="Times New Roman"/>
+          <w:color w:val="569CD6"/>
+          <w:sz w:val="27"/>
+          <w:szCs w:val="27"/>
+        </w:rPr>
+        <w:t>super</w:t>
+      </w:r>
+      <w:r>
+        <w:rPr>
+          <w:rFonts w:ascii="Consolas" w:eastAsia="Times New Roman" w:hAnsi="Consolas" w:cs="Times New Roman"/>
+          <w:color w:val="CCCCCC"/>
+          <w:sz w:val="27"/>
+          <w:szCs w:val="27"/>
+        </w:rPr>
+        <w:t>(</w:t>
+      </w:r>
+      <w:r>
+        <w:rPr>
+          <w:rFonts w:ascii="Consolas" w:eastAsia="Times New Roman" w:hAnsi="Consolas" w:cs="Times New Roman"/>
+          <w:color w:val="9CDCFE"/>
+          <w:sz w:val="27"/>
+          <w:szCs w:val="27"/>
+        </w:rPr>
+        <w:t>props</w:t>
+      </w:r>
+      <w:r>
+        <w:rPr>
+          <w:rFonts w:ascii="Consolas" w:eastAsia="Times New Roman" w:hAnsi="Consolas" w:cs="Times New Roman"/>
+          <w:color w:val="CCCCCC"/>
+          <w:sz w:val="27"/>
+          <w:szCs w:val="27"/>
+        </w:rPr>
+        <w:t>);</w:t>
+      </w:r>
+    </w:p>
+    <w:p>
+      <w:pPr>
+        <w:shd w:val="clear" w:color="auto" w:fill="1F1F1F"/>
+        <w:spacing w:before="0" w:after="0" w:line="360" w:lineRule="atLeast"/>
+        <w:rPr>
+          <w:rFonts w:ascii="Consolas" w:eastAsia="Times New Roman" w:hAnsi="Consolas" w:cs="Times New Roman"/>
+          <w:color w:val="CCCCCC"/>
+          <w:sz w:val="27"/>
+          <w:szCs w:val="27"/>
+        </w:rPr>
+      </w:pPr>
+      <w:r>
+        <w:rPr>
+          <w:rFonts w:ascii="Consolas" w:eastAsia="Times New Roman" w:hAnsi="Consolas" w:cs="Times New Roman"/>
+          <w:color w:val="CCCCCC"/>
+          <w:sz w:val="27"/>
+          <w:szCs w:val="27"/>
+        </w:rPr>
+        <w:t xml:space="preserve">    </w:t>
+      </w:r>
+      <w:proofErr w:type="spellStart"/>
+      <w:proofErr w:type="gramStart"/>
+      <w:r>
+        <w:rPr>
+          <w:rFonts w:ascii="Consolas" w:eastAsia="Times New Roman" w:hAnsi="Consolas" w:cs="Times New Roman"/>
+          <w:color w:val="569CD6"/>
+          <w:sz w:val="27"/>
+          <w:szCs w:val="27"/>
+        </w:rPr>
+        <w:t>this</w:t>
+      </w:r>
+      <w:r>
+        <w:rPr>
+          <w:rFonts w:ascii="Consolas" w:eastAsia="Times New Roman" w:hAnsi="Consolas" w:cs="Times New Roman"/>
+          <w:color w:val="CCCCCC"/>
+          <w:sz w:val="27"/>
+          <w:szCs w:val="27"/>
+        </w:rPr>
+        <w:t>.</w:t>
+      </w:r>
+      <w:r>
+        <w:rPr>
+          <w:rFonts w:ascii="Consolas" w:eastAsia="Times New Roman" w:hAnsi="Consolas" w:cs="Times New Roman"/>
+          <w:color w:val="9CDCFE"/>
+          <w:sz w:val="27"/>
+          <w:szCs w:val="27"/>
+        </w:rPr>
+        <w:t>state</w:t>
+      </w:r>
+      <w:proofErr w:type="spellEnd"/>
+      <w:proofErr w:type="gramEnd"/>
+      <w:r>
+        <w:rPr>
+          <w:rFonts w:ascii="Consolas" w:eastAsia="Times New Roman" w:hAnsi="Consolas" w:cs="Times New Roman"/>
+          <w:color w:val="CCCCCC"/>
+          <w:sz w:val="27"/>
+          <w:szCs w:val="27"/>
+        </w:rPr>
+        <w:t xml:space="preserve"> </w:t>
+      </w:r>
+      <w:r>
+        <w:rPr>
+          <w:rFonts w:ascii="Consolas" w:eastAsia="Times New Roman" w:hAnsi="Consolas" w:cs="Times New Roman"/>
+          <w:color w:val="D4D4D4"/>
+          <w:sz w:val="27"/>
+          <w:szCs w:val="27"/>
+        </w:rPr>
+        <w:t>=</w:t>
+      </w:r>
+      <w:r>
+        <w:rPr>
+          <w:rFonts w:ascii="Consolas" w:eastAsia="Times New Roman" w:hAnsi="Consolas" w:cs="Times New Roman"/>
+          <w:color w:val="CCCCCC"/>
+          <w:sz w:val="27"/>
+          <w:szCs w:val="27"/>
+        </w:rPr>
+        <w:t xml:space="preserve"> {</w:t>
+      </w:r>
+    </w:p>
+    <w:p>
+      <w:pPr>
+        <w:shd w:val="clear" w:color="auto" w:fill="1F1F1F"/>
+        <w:spacing w:before="0" w:after="0" w:line="360" w:lineRule="atLeast"/>
+        <w:rPr>
+          <w:rFonts w:ascii="Consolas" w:eastAsia="Times New Roman" w:hAnsi="Consolas" w:cs="Times New Roman"/>
+          <w:color w:val="CCCCCC"/>
+          <w:sz w:val="27"/>
+          <w:szCs w:val="27"/>
+        </w:rPr>
+      </w:pPr>
+      <w:r>
+        <w:rPr>
+          <w:rFonts w:ascii="Consolas" w:eastAsia="Times New Roman" w:hAnsi="Consolas" w:cs="Times New Roman"/>
+          <w:color w:val="CCCCCC"/>
+          <w:sz w:val="27"/>
+          <w:szCs w:val="27"/>
+        </w:rPr>
+        <w:t xml:space="preserve">      </w:t>
+      </w:r>
+      <w:r>
+        <w:rPr>
+          <w:rFonts w:ascii="Consolas" w:eastAsia="Times New Roman" w:hAnsi="Consolas" w:cs="Times New Roman"/>
+          <w:color w:val="9CDCFE"/>
+          <w:sz w:val="27"/>
+          <w:szCs w:val="27"/>
+        </w:rPr>
+        <w:t>date:</w:t>
+      </w:r>
+      <w:r>
+        <w:rPr>
+          <w:rFonts w:ascii="Consolas" w:eastAsia="Times New Roman" w:hAnsi="Consolas" w:cs="Times New Roman"/>
+          <w:color w:val="CCCCCC"/>
+          <w:sz w:val="27"/>
+          <w:szCs w:val="27"/>
+        </w:rPr>
+        <w:t xml:space="preserve"> </w:t>
+      </w:r>
+      <w:r>
+        <w:rPr>
+          <w:rFonts w:ascii="Consolas" w:eastAsia="Times New Roman" w:hAnsi="Consolas" w:cs="Times New Roman"/>
+          <w:color w:val="569CD6"/>
+          <w:sz w:val="27"/>
+          <w:szCs w:val="27"/>
+        </w:rPr>
+        <w:t>new</w:t>
+      </w:r>
+      <w:r>
+        <w:rPr>
+          <w:rFonts w:ascii="Consolas" w:eastAsia="Times New Roman" w:hAnsi="Consolas" w:cs="Times New Roman"/>
+          <w:color w:val="CCCCCC"/>
+          <w:sz w:val="27"/>
+          <w:szCs w:val="27"/>
+        </w:rPr>
+        <w:t xml:space="preserve"> </w:t>
+      </w:r>
+      <w:proofErr w:type="gramStart"/>
+      <w:r>
+        <w:rPr>
+          <w:rFonts w:ascii="Consolas" w:eastAsia="Times New Roman" w:hAnsi="Consolas" w:cs="Times New Roman"/>
+          <w:color w:val="4EC9B0"/>
+          <w:sz w:val="27"/>
+          <w:szCs w:val="27"/>
+        </w:rPr>
+        <w:t>Date</w:t>
+      </w:r>
+      <w:r>
+        <w:rPr>
+          <w:rFonts w:ascii="Consolas" w:eastAsia="Times New Roman" w:hAnsi="Consolas" w:cs="Times New Roman"/>
+          <w:color w:val="CCCCCC"/>
+          <w:sz w:val="27"/>
+          <w:szCs w:val="27"/>
+        </w:rPr>
+        <w:t>(</w:t>
+      </w:r>
+      <w:proofErr w:type="gramEnd"/>
+      <w:r>
+        <w:rPr>
+          <w:rFonts w:ascii="Consolas" w:eastAsia="Times New Roman" w:hAnsi="Consolas" w:cs="Times New Roman"/>
+          <w:color w:val="CCCCCC"/>
+          <w:sz w:val="27"/>
+          <w:szCs w:val="27"/>
+        </w:rPr>
+        <w:t>),</w:t>
+      </w:r>
+    </w:p>
+    <w:p>
+      <w:pPr>
+        <w:shd w:val="clear" w:color="auto" w:fill="1F1F1F"/>
+        <w:spacing w:before="0" w:after="0" w:line="360" w:lineRule="atLeast"/>
+        <w:rPr>
+          <w:rFonts w:ascii="Consolas" w:eastAsia="Times New Roman" w:hAnsi="Consolas" w:cs="Times New Roman"/>
+          <w:color w:val="CCCCCC"/>
+          <w:sz w:val="27"/>
+          <w:szCs w:val="27"/>
+        </w:rPr>
+      </w:pPr>
+      <w:r>
+        <w:rPr>
+          <w:rFonts w:ascii="Consolas" w:eastAsia="Times New Roman" w:hAnsi="Consolas" w:cs="Times New Roman"/>
+          <w:color w:val="CCCCCC"/>
+          <w:sz w:val="27"/>
+          <w:szCs w:val="27"/>
+        </w:rPr>
+        <w:t>    };</w:t>
+      </w:r>
+    </w:p>
+    <w:p>
+      <w:pPr>
+        <w:shd w:val="clear" w:color="auto" w:fill="1F1F1F"/>
+        <w:spacing w:before="0" w:after="0" w:line="360" w:lineRule="atLeast"/>
+        <w:rPr>
+          <w:rFonts w:ascii="Consolas" w:eastAsia="Times New Roman" w:hAnsi="Consolas" w:cs="Times New Roman"/>
+          <w:color w:val="CCCCCC"/>
+          <w:sz w:val="27"/>
+          <w:szCs w:val="27"/>
+        </w:rPr>
+      </w:pPr>
+      <w:r>
+        <w:rPr>
+          <w:rFonts w:ascii="Consolas" w:eastAsia="Times New Roman" w:hAnsi="Consolas" w:cs="Times New Roman"/>
+          <w:color w:val="CCCCCC"/>
+          <w:sz w:val="27"/>
+          <w:szCs w:val="27"/>
+        </w:rPr>
+        <w:t>  }</w:t>
+      </w:r>
+    </w:p>
+    <w:p>
+      <w:r>
+        <w:t xml:space="preserve">Instead we can write directly when we don’t have any props to this constructor then we can write </w:t>
+      </w:r>
+    </w:p>
+    <w:p>
+      <w:pPr>
+        <w:shd w:val="clear" w:color="auto" w:fill="1F1F1F"/>
+        <w:spacing w:before="0" w:after="0" w:line="360" w:lineRule="atLeast"/>
+        <w:rPr>
+          <w:rFonts w:ascii="Consolas" w:eastAsia="Times New Roman" w:hAnsi="Consolas" w:cs="Times New Roman"/>
+          <w:color w:val="CCCCCC"/>
+          <w:sz w:val="27"/>
+          <w:szCs w:val="27"/>
+        </w:rPr>
+      </w:pPr>
+      <w:r>
+        <w:rPr>
+          <w:rFonts w:ascii="Consolas" w:eastAsia="Times New Roman" w:hAnsi="Consolas" w:cs="Times New Roman"/>
+          <w:color w:val="9CDCFE"/>
+          <w:sz w:val="27"/>
+          <w:szCs w:val="27"/>
+        </w:rPr>
+        <w:t>state</w:t>
+      </w:r>
+      <w:r>
+        <w:rPr>
+          <w:rFonts w:ascii="Consolas" w:eastAsia="Times New Roman" w:hAnsi="Consolas" w:cs="Times New Roman"/>
+          <w:color w:val="CCCCCC"/>
+          <w:sz w:val="27"/>
+          <w:szCs w:val="27"/>
+        </w:rPr>
+        <w:t xml:space="preserve"> </w:t>
+      </w:r>
+      <w:r>
+        <w:rPr>
+          <w:rFonts w:ascii="Consolas" w:eastAsia="Times New Roman" w:hAnsi="Consolas" w:cs="Times New Roman"/>
+          <w:color w:val="D4D4D4"/>
+          <w:sz w:val="27"/>
+          <w:szCs w:val="27"/>
+        </w:rPr>
+        <w:t>=</w:t>
+      </w:r>
+      <w:r>
+        <w:rPr>
+          <w:rFonts w:ascii="Consolas" w:eastAsia="Times New Roman" w:hAnsi="Consolas" w:cs="Times New Roman"/>
+          <w:color w:val="CCCCCC"/>
+          <w:sz w:val="27"/>
+          <w:szCs w:val="27"/>
+        </w:rPr>
+        <w:t xml:space="preserve"> </w:t>
+      </w:r>
+      <w:proofErr w:type="gramStart"/>
+      <w:r>
+        <w:rPr>
+          <w:rFonts w:ascii="Consolas" w:eastAsia="Times New Roman" w:hAnsi="Consolas" w:cs="Times New Roman"/>
+          <w:color w:val="CCCCCC"/>
+          <w:sz w:val="27"/>
+          <w:szCs w:val="27"/>
+        </w:rPr>
+        <w:t xml:space="preserve">{ </w:t>
+      </w:r>
+      <w:r>
+        <w:rPr>
+          <w:rFonts w:ascii="Consolas" w:eastAsia="Times New Roman" w:hAnsi="Consolas" w:cs="Times New Roman"/>
+          <w:color w:val="9CDCFE"/>
+          <w:sz w:val="27"/>
+          <w:szCs w:val="27"/>
+        </w:rPr>
+        <w:t>date</w:t>
+      </w:r>
+      <w:proofErr w:type="gramEnd"/>
+      <w:r>
+        <w:rPr>
+          <w:rFonts w:ascii="Consolas" w:eastAsia="Times New Roman" w:hAnsi="Consolas" w:cs="Times New Roman"/>
+          <w:color w:val="9CDCFE"/>
+          <w:sz w:val="27"/>
+          <w:szCs w:val="27"/>
+        </w:rPr>
+        <w:t>:</w:t>
+      </w:r>
+      <w:r>
+        <w:rPr>
+          <w:rFonts w:ascii="Consolas" w:eastAsia="Times New Roman" w:hAnsi="Consolas" w:cs="Times New Roman"/>
+          <w:color w:val="CCCCCC"/>
+          <w:sz w:val="27"/>
+          <w:szCs w:val="27"/>
+        </w:rPr>
+        <w:t xml:space="preserve"> </w:t>
+      </w:r>
+      <w:r>
+        <w:rPr>
+          <w:rFonts w:ascii="Consolas" w:eastAsia="Times New Roman" w:hAnsi="Consolas" w:cs="Times New Roman"/>
+          <w:color w:val="569CD6"/>
+          <w:sz w:val="27"/>
+          <w:szCs w:val="27"/>
+        </w:rPr>
+        <w:t>new</w:t>
+      </w:r>
+      <w:r>
+        <w:rPr>
+          <w:rFonts w:ascii="Consolas" w:eastAsia="Times New Roman" w:hAnsi="Consolas" w:cs="Times New Roman"/>
+          <w:color w:val="CCCCCC"/>
+          <w:sz w:val="27"/>
+          <w:szCs w:val="27"/>
+        </w:rPr>
+        <w:t xml:space="preserve"> </w:t>
+      </w:r>
+      <w:r>
+        <w:rPr>
+          <w:rFonts w:ascii="Consolas" w:eastAsia="Times New Roman" w:hAnsi="Consolas" w:cs="Times New Roman"/>
+          <w:color w:val="4EC9B0"/>
+          <w:sz w:val="27"/>
+          <w:szCs w:val="27"/>
+        </w:rPr>
+        <w:t>Date</w:t>
+      </w:r>
+      <w:r>
+        <w:rPr>
+          <w:rFonts w:ascii="Consolas" w:eastAsia="Times New Roman" w:hAnsi="Consolas" w:cs="Times New Roman"/>
+          <w:color w:val="CCCCCC"/>
+          <w:sz w:val="27"/>
+          <w:szCs w:val="27"/>
+        </w:rPr>
+        <w:t>() };</w:t>
+      </w:r>
+    </w:p>
+    <w:p/>
+    <w:p>
+      <w:pPr>
+        <w:rPr>
+          <w:b/>
+          <w:bCs/>
+        </w:rPr>
+      </w:pPr>
+      <w:r>
+        <w:rPr>
+          <w:b/>
+          <w:bCs/>
+        </w:rPr>
+        <w:t xml:space="preserve">asynchronous </w:t>
+      </w:r>
+      <w:proofErr w:type="spellStart"/>
+      <w:r>
+        <w:rPr>
+          <w:b/>
+          <w:bCs/>
+        </w:rPr>
+        <w:t>setState</w:t>
+      </w:r>
+      <w:proofErr w:type="spellEnd"/>
+      <w:r>
+        <w:rPr>
+          <w:b/>
+          <w:bCs/>
+        </w:rPr>
+        <w:t>:</w:t>
+      </w:r>
+      <w:r>
+        <w:rPr>
+          <w:b/>
+          <w:bCs/>
+        </w:rPr>
+        <w:t xml:space="preserve"> callback function inside </w:t>
+      </w:r>
+      <w:proofErr w:type="spellStart"/>
+      <w:proofErr w:type="gramStart"/>
+      <w:r>
+        <w:rPr>
+          <w:b/>
+          <w:bCs/>
+        </w:rPr>
+        <w:t>setState</w:t>
+      </w:r>
+      <w:proofErr w:type="spellEnd"/>
+      <w:r>
+        <w:rPr>
+          <w:b/>
+          <w:bCs/>
+        </w:rPr>
+        <w:t>(</w:t>
+      </w:r>
+      <w:proofErr w:type="gramEnd"/>
+      <w:r>
+        <w:rPr>
+          <w:b/>
+          <w:bCs/>
+        </w:rPr>
+        <w:t xml:space="preserve">) method </w:t>
+      </w:r>
+    </w:p>
+    <w:p>
+      <w:r>
+        <w:t xml:space="preserve">when we need previous state inside </w:t>
+      </w:r>
+      <w:proofErr w:type="spellStart"/>
+      <w:proofErr w:type="gramStart"/>
+      <w:r>
+        <w:rPr>
+          <w:b/>
+          <w:bCs/>
+        </w:rPr>
+        <w:t>setState</w:t>
+      </w:r>
+      <w:proofErr w:type="spellEnd"/>
+      <w:r>
+        <w:rPr>
+          <w:b/>
+          <w:bCs/>
+        </w:rPr>
+        <w:t>(</w:t>
+      </w:r>
+      <w:proofErr w:type="gramEnd"/>
+      <w:r>
+        <w:rPr>
+          <w:b/>
+          <w:bCs/>
+        </w:rPr>
+        <w:t>) ,</w:t>
+      </w:r>
+      <w:r>
+        <w:t xml:space="preserve">we should use callback function and parameter as previous state below is example: </w:t>
+      </w:r>
+    </w:p>
+    <w:p>
+      <w:pPr>
+        <w:shd w:val="clear" w:color="auto" w:fill="1F1F1F"/>
+        <w:spacing w:before="0" w:after="0" w:line="360" w:lineRule="atLeast"/>
+        <w:rPr>
+          <w:rFonts w:ascii="Consolas" w:eastAsia="Times New Roman" w:hAnsi="Consolas" w:cs="Times New Roman"/>
+          <w:color w:val="CCCCCC"/>
+          <w:sz w:val="27"/>
+          <w:szCs w:val="27"/>
+        </w:rPr>
+      </w:pPr>
+      <w:r>
+        <w:rPr>
+          <w:rFonts w:ascii="Consolas" w:eastAsia="Times New Roman" w:hAnsi="Consolas" w:cs="Times New Roman"/>
+          <w:color w:val="CCCCCC"/>
+          <w:sz w:val="27"/>
+          <w:szCs w:val="27"/>
+        </w:rPr>
+        <w:t xml:space="preserve">  </w:t>
+      </w:r>
+      <w:proofErr w:type="gramStart"/>
+      <w:r>
+        <w:rPr>
+          <w:rFonts w:ascii="Consolas" w:eastAsia="Times New Roman" w:hAnsi="Consolas" w:cs="Times New Roman"/>
+          <w:color w:val="DCDCAA"/>
+          <w:sz w:val="27"/>
+          <w:szCs w:val="27"/>
+        </w:rPr>
+        <w:t>tick</w:t>
+      </w:r>
+      <w:r>
+        <w:rPr>
+          <w:rFonts w:ascii="Consolas" w:eastAsia="Times New Roman" w:hAnsi="Consolas" w:cs="Times New Roman"/>
+          <w:color w:val="CCCCCC"/>
+          <w:sz w:val="27"/>
+          <w:szCs w:val="27"/>
+        </w:rPr>
+        <w:t>(</w:t>
+      </w:r>
+      <w:proofErr w:type="gramEnd"/>
+      <w:r>
+        <w:rPr>
+          <w:rFonts w:ascii="Consolas" w:eastAsia="Times New Roman" w:hAnsi="Consolas" w:cs="Times New Roman"/>
+          <w:color w:val="CCCCCC"/>
+          <w:sz w:val="27"/>
+          <w:szCs w:val="27"/>
+        </w:rPr>
+        <w:t>){</w:t>
+      </w:r>
+    </w:p>
+    <w:p>
+      <w:pPr>
+        <w:shd w:val="clear" w:color="auto" w:fill="1F1F1F"/>
+        <w:spacing w:before="0" w:after="0" w:line="360" w:lineRule="atLeast"/>
+        <w:rPr>
+          <w:rFonts w:ascii="Consolas" w:eastAsia="Times New Roman" w:hAnsi="Consolas" w:cs="Times New Roman"/>
+          <w:color w:val="CCCCCC"/>
+          <w:sz w:val="27"/>
+          <w:szCs w:val="27"/>
+        </w:rPr>
+      </w:pPr>
+      <w:r>
+        <w:rPr>
+          <w:rFonts w:ascii="Consolas" w:eastAsia="Times New Roman" w:hAnsi="Consolas" w:cs="Times New Roman"/>
+          <w:color w:val="CCCCCC"/>
+          <w:sz w:val="27"/>
+          <w:szCs w:val="27"/>
+        </w:rPr>
+        <w:t xml:space="preserve">    </w:t>
+      </w:r>
+      <w:proofErr w:type="spellStart"/>
+      <w:proofErr w:type="gramStart"/>
+      <w:r>
+        <w:rPr>
+          <w:rFonts w:ascii="Consolas" w:eastAsia="Times New Roman" w:hAnsi="Consolas" w:cs="Times New Roman"/>
+          <w:color w:val="569CD6"/>
+          <w:sz w:val="27"/>
+          <w:szCs w:val="27"/>
+        </w:rPr>
+        <w:t>this</w:t>
+      </w:r>
+      <w:r>
+        <w:rPr>
+          <w:rFonts w:ascii="Consolas" w:eastAsia="Times New Roman" w:hAnsi="Consolas" w:cs="Times New Roman"/>
+          <w:color w:val="CCCCCC"/>
+          <w:sz w:val="27"/>
+          <w:szCs w:val="27"/>
+        </w:rPr>
+        <w:t>.</w:t>
+      </w:r>
+      <w:r>
+        <w:rPr>
+          <w:rFonts w:ascii="Consolas" w:eastAsia="Times New Roman" w:hAnsi="Consolas" w:cs="Times New Roman"/>
+          <w:color w:val="DCDCAA"/>
+          <w:sz w:val="27"/>
+          <w:szCs w:val="27"/>
+        </w:rPr>
+        <w:t>setState</w:t>
+      </w:r>
+      <w:proofErr w:type="spellEnd"/>
+      <w:proofErr w:type="gramEnd"/>
+      <w:r>
+        <w:rPr>
+          <w:rFonts w:ascii="Consolas" w:eastAsia="Times New Roman" w:hAnsi="Consolas" w:cs="Times New Roman"/>
+          <w:color w:val="CCCCCC"/>
+          <w:sz w:val="27"/>
+          <w:szCs w:val="27"/>
+        </w:rPr>
+        <w:t>((</w:t>
+      </w:r>
+      <w:r>
+        <w:rPr>
+          <w:rFonts w:ascii="Consolas" w:eastAsia="Times New Roman" w:hAnsi="Consolas" w:cs="Times New Roman"/>
+          <w:color w:val="9CDCFE"/>
+          <w:sz w:val="27"/>
+          <w:szCs w:val="27"/>
+        </w:rPr>
+        <w:t>state</w:t>
+      </w:r>
+      <w:r>
+        <w:rPr>
+          <w:rFonts w:ascii="Consolas" w:eastAsia="Times New Roman" w:hAnsi="Consolas" w:cs="Times New Roman"/>
+          <w:color w:val="CCCCCC"/>
+          <w:sz w:val="27"/>
+          <w:szCs w:val="27"/>
+        </w:rPr>
+        <w:t xml:space="preserve">, </w:t>
+      </w:r>
+      <w:r>
+        <w:rPr>
+          <w:rFonts w:ascii="Consolas" w:eastAsia="Times New Roman" w:hAnsi="Consolas" w:cs="Times New Roman"/>
+          <w:color w:val="9CDCFE"/>
+          <w:sz w:val="27"/>
+          <w:szCs w:val="27"/>
+        </w:rPr>
+        <w:t>props</w:t>
+      </w:r>
+      <w:r>
+        <w:rPr>
+          <w:rFonts w:ascii="Consolas" w:eastAsia="Times New Roman" w:hAnsi="Consolas" w:cs="Times New Roman"/>
+          <w:color w:val="CCCCCC"/>
+          <w:sz w:val="27"/>
+          <w:szCs w:val="27"/>
+        </w:rPr>
+        <w:t xml:space="preserve">) </w:t>
+      </w:r>
+      <w:r>
+        <w:rPr>
+          <w:rFonts w:ascii="Consolas" w:eastAsia="Times New Roman" w:hAnsi="Consolas" w:cs="Times New Roman"/>
+          <w:color w:val="569CD6"/>
+          <w:sz w:val="27"/>
+          <w:szCs w:val="27"/>
+        </w:rPr>
+        <w:t>=&gt;</w:t>
+      </w:r>
+      <w:r>
+        <w:rPr>
+          <w:rFonts w:ascii="Consolas" w:eastAsia="Times New Roman" w:hAnsi="Consolas" w:cs="Times New Roman"/>
+          <w:color w:val="CCCCCC"/>
+          <w:sz w:val="27"/>
+          <w:szCs w:val="27"/>
+        </w:rPr>
+        <w:t xml:space="preserve"> </w:t>
+      </w:r>
+      <w:proofErr w:type="spellStart"/>
+      <w:r>
+        <w:rPr>
+          <w:rFonts w:ascii="Consolas" w:eastAsia="Times New Roman" w:hAnsi="Consolas" w:cs="Times New Roman"/>
+          <w:color w:val="9CDCFE"/>
+          <w:sz w:val="27"/>
+          <w:szCs w:val="27"/>
+        </w:rPr>
+        <w:t>state</w:t>
+      </w:r>
+      <w:r>
+        <w:rPr>
+          <w:rFonts w:ascii="Consolas" w:eastAsia="Times New Roman" w:hAnsi="Consolas" w:cs="Times New Roman"/>
+          <w:color w:val="CCCCCC"/>
+          <w:sz w:val="27"/>
+          <w:szCs w:val="27"/>
+        </w:rPr>
+        <w:t>.</w:t>
+      </w:r>
+      <w:r>
+        <w:rPr>
+          <w:rFonts w:ascii="Consolas" w:eastAsia="Times New Roman" w:hAnsi="Consolas" w:cs="Times New Roman"/>
+          <w:color w:val="9CDCFE"/>
+          <w:sz w:val="27"/>
+          <w:szCs w:val="27"/>
+        </w:rPr>
+        <w:t>date</w:t>
+      </w:r>
+      <w:proofErr w:type="spellEnd"/>
+      <w:r>
+        <w:rPr>
+          <w:rFonts w:ascii="Consolas" w:eastAsia="Times New Roman" w:hAnsi="Consolas" w:cs="Times New Roman"/>
+          <w:color w:val="CCCCCC"/>
+          <w:sz w:val="27"/>
+          <w:szCs w:val="27"/>
+        </w:rPr>
+        <w:t xml:space="preserve"> </w:t>
+      </w:r>
+      <w:r>
+        <w:rPr>
+          <w:rFonts w:ascii="Consolas" w:eastAsia="Times New Roman" w:hAnsi="Consolas" w:cs="Times New Roman"/>
+          <w:color w:val="D4D4D4"/>
+          <w:sz w:val="27"/>
+          <w:szCs w:val="27"/>
+        </w:rPr>
+        <w:t>=</w:t>
+      </w:r>
+      <w:r>
+        <w:rPr>
+          <w:rFonts w:ascii="Consolas" w:eastAsia="Times New Roman" w:hAnsi="Consolas" w:cs="Times New Roman"/>
+          <w:color w:val="CCCCCC"/>
+          <w:sz w:val="27"/>
+          <w:szCs w:val="27"/>
+        </w:rPr>
+        <w:t xml:space="preserve"> </w:t>
+      </w:r>
+      <w:r>
+        <w:rPr>
+          <w:rFonts w:ascii="Consolas" w:eastAsia="Times New Roman" w:hAnsi="Consolas" w:cs="Times New Roman"/>
+          <w:color w:val="569CD6"/>
+          <w:sz w:val="27"/>
+          <w:szCs w:val="27"/>
+        </w:rPr>
+        <w:t>new</w:t>
+      </w:r>
+      <w:r>
+        <w:rPr>
+          <w:rFonts w:ascii="Consolas" w:eastAsia="Times New Roman" w:hAnsi="Consolas" w:cs="Times New Roman"/>
+          <w:color w:val="CCCCCC"/>
+          <w:sz w:val="27"/>
+          <w:szCs w:val="27"/>
+        </w:rPr>
+        <w:t xml:space="preserve"> </w:t>
+      </w:r>
+      <w:r>
+        <w:rPr>
+          <w:rFonts w:ascii="Consolas" w:eastAsia="Times New Roman" w:hAnsi="Consolas" w:cs="Times New Roman"/>
+          <w:color w:val="4EC9B0"/>
+          <w:sz w:val="27"/>
+          <w:szCs w:val="27"/>
+        </w:rPr>
+        <w:t>Date</w:t>
+      </w:r>
+      <w:r>
+        <w:rPr>
+          <w:rFonts w:ascii="Consolas" w:eastAsia="Times New Roman" w:hAnsi="Consolas" w:cs="Times New Roman"/>
+          <w:color w:val="CCCCCC"/>
+          <w:sz w:val="27"/>
+          <w:szCs w:val="27"/>
+        </w:rPr>
+        <w:t>());</w:t>
+      </w:r>
+    </w:p>
+    <w:p>
+      <w:pPr>
+        <w:shd w:val="clear" w:color="auto" w:fill="1F1F1F"/>
+        <w:spacing w:before="0" w:after="0" w:line="360" w:lineRule="atLeast"/>
+        <w:rPr>
+          <w:rFonts w:ascii="Consolas" w:eastAsia="Times New Roman" w:hAnsi="Consolas" w:cs="Times New Roman"/>
+          <w:color w:val="CCCCCC"/>
+          <w:sz w:val="27"/>
+          <w:szCs w:val="27"/>
+        </w:rPr>
+      </w:pPr>
+      <w:r>
+        <w:rPr>
+          <w:rFonts w:ascii="Consolas" w:eastAsia="Times New Roman" w:hAnsi="Consolas" w:cs="Times New Roman"/>
+          <w:color w:val="CCCCCC"/>
+          <w:sz w:val="27"/>
+          <w:szCs w:val="27"/>
+        </w:rPr>
+        <w:t>  }</w:t>
+      </w:r>
+    </w:p>
+    <w:p>
+      <w:pPr>
+        <w:rPr>
+          <w:b/>
+          <w:bCs/>
+        </w:rPr>
+      </w:pPr>
+      <w:r>
+        <w:rPr>
+          <w:b/>
+          <w:bCs/>
+        </w:rPr>
+        <w:t>Merge state:</w:t>
+      </w:r>
+    </w:p>
+    <w:p>
+      <w:r>
+        <w:t xml:space="preserve">When we set a state, mainly this state merge with the previous whole state, react only compare the new and previous state and merge the changes. </w:t>
+      </w:r>
+    </w:p>
+    <w:p>
+      <w:r>
+        <w:rPr>
+          <w:b/>
+          <w:bCs/>
+        </w:rPr>
+        <w:t>Note:</w:t>
+      </w:r>
+      <w:r>
+        <w:t xml:space="preserve"> don’t perform any operation with the state directly because when any single change of the state will be counted then component will be render. </w:t>
+      </w:r>
+      <w:r>
+        <w:t xml:space="preserve">Unnecessary render will be occurred. </w:t>
+      </w:r>
+      <w:r>
+        <w:t xml:space="preserve">So always copy the state into new variable and perform operation with this copied variable. </w:t>
+      </w:r>
+      <w:r>
+        <w:t xml:space="preserve">After performing operation then change the state and render when work is done. </w:t>
+      </w:r>
+    </w:p>
+    <w:p>
+      <w:pPr>
+        <w:rPr>
+          <w:b/>
+          <w:bCs/>
+        </w:rPr>
+      </w:pPr>
+      <w:r>
+        <w:rPr>
+          <w:b/>
+          <w:bCs/>
+        </w:rPr>
+        <w:t xml:space="preserve">The data flows down or one way data flow into react parent to child </w:t>
+      </w:r>
+      <w:proofErr w:type="gramStart"/>
+      <w:r>
+        <w:rPr>
+          <w:b/>
+          <w:bCs/>
+        </w:rPr>
+        <w:t>component :</w:t>
+      </w:r>
+      <w:proofErr w:type="gramEnd"/>
+      <w:r>
+        <w:rPr>
+          <w:b/>
+          <w:bCs/>
+        </w:rPr>
+        <w:t xml:space="preserve"> </w:t>
+      </w:r>
+    </w:p>
+    <w:p>
+      <w:r>
+        <w:t xml:space="preserve">When we pass data to the any component, component only know the data but it is unknown that from where data is coming. </w:t>
+      </w:r>
+      <w:r>
+        <w:t xml:space="preserve">Mainly when we pass data to any component mainly we pass only value not reference that’s why we can not change the parent data whose data we passed to the component. That’s way react only allowed </w:t>
+      </w:r>
+      <w:proofErr w:type="gramStart"/>
+      <w:r>
+        <w:t>one way</w:t>
+      </w:r>
+      <w:proofErr w:type="gramEnd"/>
+      <w:r>
+        <w:t xml:space="preserve"> data pass. </w:t>
+      </w:r>
+    </w:p>
+    <w:p>
+      <w:pPr>
+        <w:rPr>
+          <w:b/>
+          <w:bCs/>
+        </w:rPr>
+      </w:pPr>
+      <w:r>
+        <w:rPr>
+          <w:b/>
+          <w:bCs/>
+        </w:rPr>
+        <w:t>Pass by value or unidirectional</w:t>
+      </w:r>
+    </w:p>
+    <w:p>
+      <w:r>
+        <w:t>When parent mainly source is changed then only inside child will be changed. But when child will be changed then there is not effect on the parent value</w:t>
       </w:r>
       <w:bookmarkStart w:id="0" w:name="_GoBack"/>
       <w:bookmarkEnd w:id="0"/>
@@ -1825,6 +3851,7 @@
   <w:style w:type="character" w:default="1" w:styleId="DefaultParagraphFont">
     <w:name w:val="Default Paragraph Font"/>
     <w:uiPriority w:val="1"/>
+    <w:semiHidden/>
     <w:unhideWhenUsed/>
   </w:style>
   <w:style w:type="table" w:default="1" w:styleId="TableNormal">

</xml_diff>